<commit_message>
Actualizada documentacion con mi mail Desactivado el debug de los hitboxes, que luego se nos olvida y  lo entregamos asi (y queda muy cutre)
</commit_message>
<xml_diff>
--- a/Documentacion/Documentación BOMBERMAN.docx
+++ b/Documentacion/Documentación BOMBERMAN.docx
@@ -1,6 +1,6 @@
 
 <file path=word/document.xml><?xml version="1.0" encoding="utf-8"?>
-<w:document xmlns:wpc="http://schemas.microsoft.com/office/word/2010/wordprocessingCanvas" xmlns:mc="http://schemas.openxmlformats.org/markup-compatibility/2006" xmlns:o="urn:schemas-microsoft-com:office:office" xmlns:r="http://schemas.openxmlformats.org/officeDocument/2006/relationships" xmlns:m="http://schemas.openxmlformats.org/officeDocument/2006/math" xmlns:v="urn:schemas-microsoft-com:vml" xmlns:wp14="http://schemas.microsoft.com/office/word/2010/wordprocessingDrawing" xmlns:wp="http://schemas.openxmlformats.org/drawingml/2006/wordprocessingDrawing" xmlns:w10="urn:schemas-microsoft-com:office:word" xmlns:w="http://schemas.openxmlformats.org/wordprocessingml/2006/main" xmlns:w14="http://schemas.microsoft.com/office/word/2010/wordml" xmlns:w15="http://schemas.microsoft.com/office/word/2012/wordml" xmlns:wpg="http://schemas.microsoft.com/office/word/2010/wordprocessingGroup" xmlns:wpi="http://schemas.microsoft.com/office/word/2010/wordprocessingInk" xmlns:wne="http://schemas.microsoft.com/office/word/2006/wordml" xmlns:wps="http://schemas.microsoft.com/office/word/2010/wordprocessingShape" mc:Ignorable="w14 w15 wp14">
+<w:document xmlns:wpc="http://schemas.microsoft.com/office/word/2010/wordprocessingCanvas" xmlns:cx="http://schemas.microsoft.com/office/drawing/2014/chartex" xmlns:cx1="http://schemas.microsoft.com/office/drawing/2015/9/8/chartex" xmlns:mc="http://schemas.openxmlformats.org/markup-compatibility/2006" xmlns:o="urn:schemas-microsoft-com:office:office" xmlns:r="http://schemas.openxmlformats.org/officeDocument/2006/relationships" xmlns:m="http://schemas.openxmlformats.org/officeDocument/2006/math" xmlns:v="urn:schemas-microsoft-com:vml" xmlns:wp14="http://schemas.microsoft.com/office/word/2010/wordprocessingDrawing" xmlns:wp="http://schemas.openxmlformats.org/drawingml/2006/wordprocessingDrawing" xmlns:w10="urn:schemas-microsoft-com:office:word" xmlns:w="http://schemas.openxmlformats.org/wordprocessingml/2006/main" xmlns:w14="http://schemas.microsoft.com/office/word/2010/wordml" xmlns:w15="http://schemas.microsoft.com/office/word/2012/wordml" xmlns:w16se="http://schemas.microsoft.com/office/word/2015/wordml/symex" xmlns:wpg="http://schemas.microsoft.com/office/word/2010/wordprocessingGroup" xmlns:wpi="http://schemas.microsoft.com/office/word/2010/wordprocessingInk" xmlns:wne="http://schemas.microsoft.com/office/word/2006/wordml" xmlns:wps="http://schemas.microsoft.com/office/word/2010/wordprocessingShape" mc:Ignorable="w14 w15 w16se wp14">
   <w:body>
     <w:sdt>
       <w:sdtPr>
@@ -517,7 +517,23 @@
                                         <w:sz w:val="18"/>
                                         <w:szCs w:val="18"/>
                                       </w:rPr>
-                                      <w:t xml:space="preserve">uoDani@uniovi.es, </w:t>
+                                      <w:t>u</w:t>
+                                    </w:r>
+                                    <w:r>
+                                      <w:rPr>
+                                        <w:color w:val="595959" w:themeColor="text1" w:themeTint="A6"/>
+                                        <w:sz w:val="18"/>
+                                        <w:szCs w:val="18"/>
+                                      </w:rPr>
+                                      <w:t>o231763</w:t>
+                                    </w:r>
+                                    <w:r>
+                                      <w:rPr>
+                                        <w:color w:val="595959" w:themeColor="text1" w:themeTint="A6"/>
+                                        <w:sz w:val="18"/>
+                                        <w:szCs w:val="18"/>
+                                      </w:rPr>
+                                      <w:t xml:space="preserve">@uniovi.es, </w:t>
                                     </w:r>
                                     <w:r>
                                       <w:rPr>
@@ -650,7 +666,23 @@
                                   <w:sz w:val="18"/>
                                   <w:szCs w:val="18"/>
                                 </w:rPr>
-                                <w:t xml:space="preserve">uoDani@uniovi.es, </w:t>
+                                <w:t>u</w:t>
+                              </w:r>
+                              <w:r>
+                                <w:rPr>
+                                  <w:color w:val="595959" w:themeColor="text1" w:themeTint="A6"/>
+                                  <w:sz w:val="18"/>
+                                  <w:szCs w:val="18"/>
+                                </w:rPr>
+                                <w:t>o231763</w:t>
+                              </w:r>
+                              <w:r>
+                                <w:rPr>
+                                  <w:color w:val="595959" w:themeColor="text1" w:themeTint="A6"/>
+                                  <w:sz w:val="18"/>
+                                  <w:szCs w:val="18"/>
+                                </w:rPr>
+                                <w:t xml:space="preserve">@uniovi.es, </w:t>
                               </w:r>
                               <w:r>
                                 <w:rPr>
@@ -1109,6 +1141,8 @@
             <w:br w:type="page"/>
           </w:r>
         </w:p>
+        <w:bookmarkStart w:id="0" w:name="_GoBack" w:displacedByCustomXml="next"/>
+        <w:bookmarkEnd w:id="0" w:displacedByCustomXml="next"/>
       </w:sdtContent>
     </w:sdt>
     <w:p>
@@ -3181,8 +3215,6 @@
       <w:pPr>
         <w:pStyle w:val="Ttulo2"/>
       </w:pPr>
-      <w:bookmarkStart w:id="0" w:name="_GoBack"/>
-      <w:bookmarkEnd w:id="0"/>
     </w:p>
     <w:sectPr>
       <w:headerReference w:type="default" r:id="rId27"/>
@@ -3199,7 +3231,7 @@
 </file>
 
 <file path=word/endnotes.xml><?xml version="1.0" encoding="utf-8"?>
-<w:endnotes xmlns:wpc="http://schemas.microsoft.com/office/word/2010/wordprocessingCanvas" xmlns:mc="http://schemas.openxmlformats.org/markup-compatibility/2006" xmlns:o="urn:schemas-microsoft-com:office:office" xmlns:r="http://schemas.openxmlformats.org/officeDocument/2006/relationships" xmlns:m="http://schemas.openxmlformats.org/officeDocument/2006/math" xmlns:v="urn:schemas-microsoft-com:vml" xmlns:wp14="http://schemas.microsoft.com/office/word/2010/wordprocessingDrawing" xmlns:wp="http://schemas.openxmlformats.org/drawingml/2006/wordprocessingDrawing" xmlns:w10="urn:schemas-microsoft-com:office:word" xmlns:w="http://schemas.openxmlformats.org/wordprocessingml/2006/main" xmlns:w14="http://schemas.microsoft.com/office/word/2010/wordml" xmlns:w15="http://schemas.microsoft.com/office/word/2012/wordml" xmlns:wpg="http://schemas.microsoft.com/office/word/2010/wordprocessingGroup" xmlns:wpi="http://schemas.microsoft.com/office/word/2010/wordprocessingInk" xmlns:wne="http://schemas.microsoft.com/office/word/2006/wordml" xmlns:wps="http://schemas.microsoft.com/office/word/2010/wordprocessingShape" mc:Ignorable="w14 w15 wp14">
+<w:endnotes xmlns:wpc="http://schemas.microsoft.com/office/word/2010/wordprocessingCanvas" xmlns:cx="http://schemas.microsoft.com/office/drawing/2014/chartex" xmlns:cx1="http://schemas.microsoft.com/office/drawing/2015/9/8/chartex" xmlns:mc="http://schemas.openxmlformats.org/markup-compatibility/2006" xmlns:o="urn:schemas-microsoft-com:office:office" xmlns:r="http://schemas.openxmlformats.org/officeDocument/2006/relationships" xmlns:m="http://schemas.openxmlformats.org/officeDocument/2006/math" xmlns:v="urn:schemas-microsoft-com:vml" xmlns:wp14="http://schemas.microsoft.com/office/word/2010/wordprocessingDrawing" xmlns:wp="http://schemas.openxmlformats.org/drawingml/2006/wordprocessingDrawing" xmlns:w10="urn:schemas-microsoft-com:office:word" xmlns:w="http://schemas.openxmlformats.org/wordprocessingml/2006/main" xmlns:w14="http://schemas.microsoft.com/office/word/2010/wordml" xmlns:w15="http://schemas.microsoft.com/office/word/2012/wordml" xmlns:w16se="http://schemas.microsoft.com/office/word/2015/wordml/symex" xmlns:wpg="http://schemas.microsoft.com/office/word/2010/wordprocessingGroup" xmlns:wpi="http://schemas.microsoft.com/office/word/2010/wordprocessingInk" xmlns:wne="http://schemas.microsoft.com/office/word/2006/wordml" xmlns:wps="http://schemas.microsoft.com/office/word/2010/wordprocessingShape" mc:Ignorable="w14 w15 w16se wp14">
   <w:endnote w:type="separator" w:id="-1">
     <w:p>
       <w:pPr>
@@ -3224,7 +3256,7 @@
 </file>
 
 <file path=word/footer1.xml><?xml version="1.0" encoding="utf-8"?>
-<w:ftr xmlns:wpc="http://schemas.microsoft.com/office/word/2010/wordprocessingCanvas" xmlns:mc="http://schemas.openxmlformats.org/markup-compatibility/2006" xmlns:o="urn:schemas-microsoft-com:office:office" xmlns:r="http://schemas.openxmlformats.org/officeDocument/2006/relationships" xmlns:m="http://schemas.openxmlformats.org/officeDocument/2006/math" xmlns:v="urn:schemas-microsoft-com:vml" xmlns:wp14="http://schemas.microsoft.com/office/word/2010/wordprocessingDrawing" xmlns:wp="http://schemas.openxmlformats.org/drawingml/2006/wordprocessingDrawing" xmlns:w10="urn:schemas-microsoft-com:office:word" xmlns:w="http://schemas.openxmlformats.org/wordprocessingml/2006/main" xmlns:w14="http://schemas.microsoft.com/office/word/2010/wordml" xmlns:w15="http://schemas.microsoft.com/office/word/2012/wordml" xmlns:wpg="http://schemas.microsoft.com/office/word/2010/wordprocessingGroup" xmlns:wpi="http://schemas.microsoft.com/office/word/2010/wordprocessingInk" xmlns:wne="http://schemas.microsoft.com/office/word/2006/wordml" xmlns:wps="http://schemas.microsoft.com/office/word/2010/wordprocessingShape" mc:Ignorable="w14 w15 wp14">
+<w:ftr xmlns:wpc="http://schemas.microsoft.com/office/word/2010/wordprocessingCanvas" xmlns:cx="http://schemas.microsoft.com/office/drawing/2014/chartex" xmlns:cx1="http://schemas.microsoft.com/office/drawing/2015/9/8/chartex" xmlns:mc="http://schemas.openxmlformats.org/markup-compatibility/2006" xmlns:o="urn:schemas-microsoft-com:office:office" xmlns:r="http://schemas.openxmlformats.org/officeDocument/2006/relationships" xmlns:m="http://schemas.openxmlformats.org/officeDocument/2006/math" xmlns:v="urn:schemas-microsoft-com:vml" xmlns:wp14="http://schemas.microsoft.com/office/word/2010/wordprocessingDrawing" xmlns:wp="http://schemas.openxmlformats.org/drawingml/2006/wordprocessingDrawing" xmlns:w10="urn:schemas-microsoft-com:office:word" xmlns:w="http://schemas.openxmlformats.org/wordprocessingml/2006/main" xmlns:w14="http://schemas.microsoft.com/office/word/2010/wordml" xmlns:w15="http://schemas.microsoft.com/office/word/2012/wordml" xmlns:w16se="http://schemas.microsoft.com/office/word/2015/wordml/symex" xmlns:wpg="http://schemas.microsoft.com/office/word/2010/wordprocessingGroup" xmlns:wpi="http://schemas.microsoft.com/office/word/2010/wordprocessingInk" xmlns:wne="http://schemas.microsoft.com/office/word/2006/wordml" xmlns:wps="http://schemas.microsoft.com/office/word/2010/wordprocessingShape" mc:Ignorable="w14 w15 w16se wp14">
   <w:sdt>
     <w:sdtPr>
       <w:id w:val="1836252895"/>
@@ -3329,7 +3361,7 @@
 </file>
 
 <file path=word/footnotes.xml><?xml version="1.0" encoding="utf-8"?>
-<w:footnotes xmlns:wpc="http://schemas.microsoft.com/office/word/2010/wordprocessingCanvas" xmlns:mc="http://schemas.openxmlformats.org/markup-compatibility/2006" xmlns:o="urn:schemas-microsoft-com:office:office" xmlns:r="http://schemas.openxmlformats.org/officeDocument/2006/relationships" xmlns:m="http://schemas.openxmlformats.org/officeDocument/2006/math" xmlns:v="urn:schemas-microsoft-com:vml" xmlns:wp14="http://schemas.microsoft.com/office/word/2010/wordprocessingDrawing" xmlns:wp="http://schemas.openxmlformats.org/drawingml/2006/wordprocessingDrawing" xmlns:w10="urn:schemas-microsoft-com:office:word" xmlns:w="http://schemas.openxmlformats.org/wordprocessingml/2006/main" xmlns:w14="http://schemas.microsoft.com/office/word/2010/wordml" xmlns:w15="http://schemas.microsoft.com/office/word/2012/wordml" xmlns:wpg="http://schemas.microsoft.com/office/word/2010/wordprocessingGroup" xmlns:wpi="http://schemas.microsoft.com/office/word/2010/wordprocessingInk" xmlns:wne="http://schemas.microsoft.com/office/word/2006/wordml" xmlns:wps="http://schemas.microsoft.com/office/word/2010/wordprocessingShape" mc:Ignorable="w14 w15 wp14">
+<w:footnotes xmlns:wpc="http://schemas.microsoft.com/office/word/2010/wordprocessingCanvas" xmlns:cx="http://schemas.microsoft.com/office/drawing/2014/chartex" xmlns:cx1="http://schemas.microsoft.com/office/drawing/2015/9/8/chartex" xmlns:mc="http://schemas.openxmlformats.org/markup-compatibility/2006" xmlns:o="urn:schemas-microsoft-com:office:office" xmlns:r="http://schemas.openxmlformats.org/officeDocument/2006/relationships" xmlns:m="http://schemas.openxmlformats.org/officeDocument/2006/math" xmlns:v="urn:schemas-microsoft-com:vml" xmlns:wp14="http://schemas.microsoft.com/office/word/2010/wordprocessingDrawing" xmlns:wp="http://schemas.openxmlformats.org/drawingml/2006/wordprocessingDrawing" xmlns:w10="urn:schemas-microsoft-com:office:word" xmlns:w="http://schemas.openxmlformats.org/wordprocessingml/2006/main" xmlns:w14="http://schemas.microsoft.com/office/word/2010/wordml" xmlns:w15="http://schemas.microsoft.com/office/word/2012/wordml" xmlns:w16se="http://schemas.microsoft.com/office/word/2015/wordml/symex" xmlns:wpg="http://schemas.microsoft.com/office/word/2010/wordprocessingGroup" xmlns:wpi="http://schemas.microsoft.com/office/word/2010/wordprocessingInk" xmlns:wne="http://schemas.microsoft.com/office/word/2006/wordml" xmlns:wps="http://schemas.microsoft.com/office/word/2010/wordprocessingShape" mc:Ignorable="w14 w15 w16se wp14">
   <w:footnote w:type="separator" w:id="-1">
     <w:p>
       <w:pPr>
@@ -3354,7 +3386,7 @@
 </file>
 
 <file path=word/header1.xml><?xml version="1.0" encoding="utf-8"?>
-<w:hdr xmlns:wpc="http://schemas.microsoft.com/office/word/2010/wordprocessingCanvas" xmlns:mc="http://schemas.openxmlformats.org/markup-compatibility/2006" xmlns:o="urn:schemas-microsoft-com:office:office" xmlns:r="http://schemas.openxmlformats.org/officeDocument/2006/relationships" xmlns:m="http://schemas.openxmlformats.org/officeDocument/2006/math" xmlns:v="urn:schemas-microsoft-com:vml" xmlns:wp14="http://schemas.microsoft.com/office/word/2010/wordprocessingDrawing" xmlns:wp="http://schemas.openxmlformats.org/drawingml/2006/wordprocessingDrawing" xmlns:w10="urn:schemas-microsoft-com:office:word" xmlns:w="http://schemas.openxmlformats.org/wordprocessingml/2006/main" xmlns:w14="http://schemas.microsoft.com/office/word/2010/wordml" xmlns:w15="http://schemas.microsoft.com/office/word/2012/wordml" xmlns:wpg="http://schemas.microsoft.com/office/word/2010/wordprocessingGroup" xmlns:wpi="http://schemas.microsoft.com/office/word/2010/wordprocessingInk" xmlns:wne="http://schemas.microsoft.com/office/word/2006/wordml" xmlns:wps="http://schemas.microsoft.com/office/word/2010/wordprocessingShape" mc:Ignorable="w14 w15 wp14">
+<w:hdr xmlns:wpc="http://schemas.microsoft.com/office/word/2010/wordprocessingCanvas" xmlns:cx="http://schemas.microsoft.com/office/drawing/2014/chartex" xmlns:cx1="http://schemas.microsoft.com/office/drawing/2015/9/8/chartex" xmlns:mc="http://schemas.openxmlformats.org/markup-compatibility/2006" xmlns:o="urn:schemas-microsoft-com:office:office" xmlns:r="http://schemas.openxmlformats.org/officeDocument/2006/relationships" xmlns:m="http://schemas.openxmlformats.org/officeDocument/2006/math" xmlns:v="urn:schemas-microsoft-com:vml" xmlns:wp14="http://schemas.microsoft.com/office/word/2010/wordprocessingDrawing" xmlns:wp="http://schemas.openxmlformats.org/drawingml/2006/wordprocessingDrawing" xmlns:w10="urn:schemas-microsoft-com:office:word" xmlns:w="http://schemas.openxmlformats.org/wordprocessingml/2006/main" xmlns:w14="http://schemas.microsoft.com/office/word/2010/wordml" xmlns:w15="http://schemas.microsoft.com/office/word/2012/wordml" xmlns:w16se="http://schemas.microsoft.com/office/word/2015/wordml/symex" xmlns:wpg="http://schemas.microsoft.com/office/word/2010/wordprocessingGroup" xmlns:wpi="http://schemas.microsoft.com/office/word/2010/wordprocessingInk" xmlns:wne="http://schemas.microsoft.com/office/word/2006/wordml" xmlns:wps="http://schemas.microsoft.com/office/word/2010/wordprocessingShape" mc:Ignorable="w14 w15 w16se wp14">
   <w:p>
     <w:pPr>
       <w:pStyle w:val="Encabezado"/>
@@ -3498,7 +3530,7 @@
 </file>
 
 <file path=word/numbering.xml><?xml version="1.0" encoding="utf-8"?>
-<w:numbering xmlns:wpc="http://schemas.microsoft.com/office/word/2010/wordprocessingCanvas" xmlns:mc="http://schemas.openxmlformats.org/markup-compatibility/2006" xmlns:o="urn:schemas-microsoft-com:office:office" xmlns:r="http://schemas.openxmlformats.org/officeDocument/2006/relationships" xmlns:m="http://schemas.openxmlformats.org/officeDocument/2006/math" xmlns:v="urn:schemas-microsoft-com:vml" xmlns:wp14="http://schemas.microsoft.com/office/word/2010/wordprocessingDrawing" xmlns:wp="http://schemas.openxmlformats.org/drawingml/2006/wordprocessingDrawing" xmlns:w10="urn:schemas-microsoft-com:office:word" xmlns:w="http://schemas.openxmlformats.org/wordprocessingml/2006/main" xmlns:w14="http://schemas.microsoft.com/office/word/2010/wordml" xmlns:w15="http://schemas.microsoft.com/office/word/2012/wordml" xmlns:wpg="http://schemas.microsoft.com/office/word/2010/wordprocessingGroup" xmlns:wpi="http://schemas.microsoft.com/office/word/2010/wordprocessingInk" xmlns:wne="http://schemas.microsoft.com/office/word/2006/wordml" xmlns:wps="http://schemas.microsoft.com/office/word/2010/wordprocessingShape" mc:Ignorable="w14 w15 wp14">
+<w:numbering xmlns:wpc="http://schemas.microsoft.com/office/word/2010/wordprocessingCanvas" xmlns:cx="http://schemas.microsoft.com/office/drawing/2014/chartex" xmlns:cx1="http://schemas.microsoft.com/office/drawing/2015/9/8/chartex" xmlns:mc="http://schemas.openxmlformats.org/markup-compatibility/2006" xmlns:o="urn:schemas-microsoft-com:office:office" xmlns:r="http://schemas.openxmlformats.org/officeDocument/2006/relationships" xmlns:m="http://schemas.openxmlformats.org/officeDocument/2006/math" xmlns:v="urn:schemas-microsoft-com:vml" xmlns:wp14="http://schemas.microsoft.com/office/word/2010/wordprocessingDrawing" xmlns:wp="http://schemas.openxmlformats.org/drawingml/2006/wordprocessingDrawing" xmlns:w10="urn:schemas-microsoft-com:office:word" xmlns:w="http://schemas.openxmlformats.org/wordprocessingml/2006/main" xmlns:w14="http://schemas.microsoft.com/office/word/2010/wordml" xmlns:w15="http://schemas.microsoft.com/office/word/2012/wordml" xmlns:w16se="http://schemas.microsoft.com/office/word/2015/wordml/symex" xmlns:wpg="http://schemas.microsoft.com/office/word/2010/wordprocessingGroup" xmlns:wpi="http://schemas.microsoft.com/office/word/2010/wordprocessingInk" xmlns:wne="http://schemas.microsoft.com/office/word/2006/wordml" xmlns:wps="http://schemas.microsoft.com/office/word/2010/wordprocessingShape" mc:Ignorable="w14 w15 w16se wp14">
   <w:abstractNum w:abstractNumId="0" w15:restartNumberingAfterBreak="0">
     <w:nsid w:val="01320ACB"/>
     <w:multiLevelType w:val="hybridMultilevel"/>
@@ -5642,7 +5674,7 @@
 </file>
 
 <file path=word/styles.xml><?xml version="1.0" encoding="utf-8"?>
-<w:styles xmlns:mc="http://schemas.openxmlformats.org/markup-compatibility/2006" xmlns:r="http://schemas.openxmlformats.org/officeDocument/2006/relationships" xmlns:w="http://schemas.openxmlformats.org/wordprocessingml/2006/main" xmlns:w14="http://schemas.microsoft.com/office/word/2010/wordml" xmlns:w15="http://schemas.microsoft.com/office/word/2012/wordml" mc:Ignorable="w14 w15">
+<w:styles xmlns:mc="http://schemas.openxmlformats.org/markup-compatibility/2006" xmlns:r="http://schemas.openxmlformats.org/officeDocument/2006/relationships" xmlns:w="http://schemas.openxmlformats.org/wordprocessingml/2006/main" xmlns:w14="http://schemas.microsoft.com/office/word/2010/wordml" xmlns:w15="http://schemas.microsoft.com/office/word/2012/wordml" xmlns:w16se="http://schemas.microsoft.com/office/word/2015/wordml/symex" mc:Ignorable="w14 w15 w16se">
   <w:docDefaults>
     <w:rPrDefault>
       <w:rPr>
@@ -6681,7 +6713,7 @@
   <CompanyAddress/>
   <CompanyPhone/>
   <CompanyFax/>
-  <CompanyEmail>uoDani@uniovi.es, uo231602@uniovi.es, uoJoseAntonio@uniovi.es</CompanyEmail>
+  <CompanyEmail>uo231763@uniovi.es, uo231602@uniovi.es, uoJoseAntonio@uniovi.es</CompanyEmail>
 </CoverPageProperties>
 </file>
 
@@ -6698,7 +6730,7 @@
 </file>
 
 <file path=customXml/itemProps2.xml><?xml version="1.0" encoding="utf-8"?>
-<ds:datastoreItem xmlns:ds="http://schemas.openxmlformats.org/officeDocument/2006/customXml" ds:itemID="{34767F4E-657A-46D0-931D-E86E5473145A}">
+<ds:datastoreItem xmlns:ds="http://schemas.openxmlformats.org/officeDocument/2006/customXml" ds:itemID="{A88B22B6-5AEF-4479-896E-BFF21B5E826E}">
   <ds:schemaRefs>
     <ds:schemaRef ds:uri="http://schemas.openxmlformats.org/officeDocument/2006/bibliography"/>
   </ds:schemaRefs>

</xml_diff>